<commit_message>
update ui and readme
</commit_message>
<xml_diff>
--- a/docs/Flyhigher——互动式AI飞机大战游戏平台 概要设计.docx
+++ b/docs/Flyhigher——互动式AI飞机大战游戏平台 概要设计.docx
@@ -276,8 +276,6 @@
           <w:szCs w:val="28"/>
         </w:rPr>
       </w:pPr>
-      <w:bookmarkStart w:id="2" w:name="_GoBack"/>
-      <w:bookmarkEnd w:id="2"/>
       <w:r>
         <w:rPr>
           <w:rFonts w:ascii="华文楷体" w:eastAsia="华文楷体" w:hAnsi="华文楷体"/>
@@ -2907,7 +2905,7 @@
           <w:szCs w:val="44"/>
         </w:rPr>
       </w:pPr>
-      <w:bookmarkStart w:id="3" w:name="_Toc13675862"/>
+      <w:bookmarkStart w:id="2" w:name="_Toc13675862"/>
       <w:r>
         <w:rPr>
           <w:rFonts w:ascii="Heiti SC Medium" w:eastAsia="Heiti SC Medium" w:hAnsi="Heiti SC Medium"/>
@@ -2918,7 +2916,7 @@
         <w:lastRenderedPageBreak/>
         <w:t>前言</w:t>
       </w:r>
-      <w:bookmarkEnd w:id="3"/>
+      <w:bookmarkEnd w:id="2"/>
     </w:p>
     <w:p>
       <w:pPr>
@@ -2956,7 +2954,31 @@
           <w:sz w:val="28"/>
           <w:szCs w:val="28"/>
         </w:rPr>
-        <w:t>——互动式飞机大战游戏平台 概要设计》（以下简称《概要设计》）是针对本次C++工程训练实践课题的实践项目所做的概要设计，涵盖项目开发初期的需求分析以及功能设计。本《概要设计》作为Untitled项目组本次项目的初期规划，对之后的开发过程有着重要的指导性意义。</w:t>
+        <w:t>——互动式</w:t>
+      </w:r>
+      <w:r>
+        <w:rPr>
+          <w:rFonts w:ascii="华文仿宋" w:eastAsia="华文仿宋" w:hAnsi="华文仿宋" w:hint="eastAsia"/>
+          <w:sz w:val="28"/>
+          <w:szCs w:val="28"/>
+        </w:rPr>
+        <w:t>A</w:t>
+      </w:r>
+      <w:r>
+        <w:rPr>
+          <w:rFonts w:ascii="华文仿宋" w:eastAsia="华文仿宋" w:hAnsi="华文仿宋"/>
+          <w:sz w:val="28"/>
+          <w:szCs w:val="28"/>
+        </w:rPr>
+        <w:t>I</w:t>
+      </w:r>
+      <w:r>
+        <w:rPr>
+          <w:rFonts w:ascii="华文仿宋" w:eastAsia="华文仿宋" w:hAnsi="华文仿宋"/>
+          <w:sz w:val="28"/>
+          <w:szCs w:val="28"/>
+        </w:rPr>
+        <w:t>飞机大战游戏平台 概要设计》（以下简称《概要设计》）是针对本次C++工程训练实践课题的实践项目所做的概要设计，涵盖项目开发初期的需求分析以及功能设计。本《概要设计》作为Untitled项目组本次项目的初期规划，对之后的开发过程有着重要的指导性意义。</w:t>
       </w:r>
     </w:p>
     <w:p>
@@ -2982,7 +3004,7 @@
           <w:szCs w:val="44"/>
         </w:rPr>
       </w:pPr>
-      <w:bookmarkStart w:id="4" w:name="_Toc13675863"/>
+      <w:bookmarkStart w:id="3" w:name="_Toc13675863"/>
       <w:r>
         <w:rPr>
           <w:rFonts w:ascii="Heiti SC Medium" w:eastAsia="Heiti SC Medium" w:hAnsi="Heiti SC Medium"/>
@@ -2992,7 +3014,7 @@
         </w:rPr>
         <w:t>项目描述</w:t>
       </w:r>
-      <w:bookmarkEnd w:id="4"/>
+      <w:bookmarkEnd w:id="3"/>
     </w:p>
     <w:p>
       <w:pPr>
@@ -3006,6 +3028,7 @@
           <w:szCs w:val="28"/>
         </w:rPr>
       </w:pPr>
+      <w:bookmarkStart w:id="4" w:name="_GoBack"/>
       <w:r>
         <w:rPr>
           <w:rFonts w:ascii="华文仿宋" w:eastAsia="华文仿宋" w:hAnsi="华文仿宋"/>
@@ -3030,9 +3053,34 @@
           <w:sz w:val="28"/>
           <w:szCs w:val="28"/>
         </w:rPr>
-        <w:t>——互动式飞机大战游戏平台”项目是一个互动性游戏平台。游戏玩家可以使用预定义的AI模型，或者自定义使用平台接口设计自己的AI模型，进行飞机大战游戏，角逐胜负。玩家也可以通过策略性的实时操作与AI模型对抗，在飞机大战游戏的过程中逐渐学习人工智能相关的知识，设计更加强大的AI模型。</w:t>
-      </w:r>
-    </w:p>
+        <w:t>——互动式</w:t>
+      </w:r>
+      <w:r>
+        <w:rPr>
+          <w:rFonts w:ascii="华文仿宋" w:eastAsia="华文仿宋" w:hAnsi="华文仿宋" w:hint="eastAsia"/>
+          <w:sz w:val="28"/>
+          <w:szCs w:val="28"/>
+        </w:rPr>
+        <w:t>A</w:t>
+      </w:r>
+      <w:r>
+        <w:rPr>
+          <w:rFonts w:ascii="华文仿宋" w:eastAsia="华文仿宋" w:hAnsi="华文仿宋"/>
+          <w:sz w:val="28"/>
+          <w:szCs w:val="28"/>
+        </w:rPr>
+        <w:t>I</w:t>
+      </w:r>
+      <w:r>
+        <w:rPr>
+          <w:rFonts w:ascii="华文仿宋" w:eastAsia="华文仿宋" w:hAnsi="华文仿宋"/>
+          <w:sz w:val="28"/>
+          <w:szCs w:val="28"/>
+        </w:rPr>
+        <w:t>飞机大战游戏平台”项目是一个互动性游戏平台。游戏玩家可以使用预定义的AI模型，或者自定义使用平台接口设计自己的AI模型，进行飞机大战游戏，角逐胜负。玩家也可以通过策略性的实时操作与AI模型对抗，在飞机大战游戏的过程中逐渐学习人工智能相关的知识，设计更加强大的AI模型。</w:t>
+      </w:r>
+    </w:p>
+    <w:bookmarkEnd w:id="4"/>
     <w:p>
       <w:pPr>
         <w:snapToGrid w:val="0"/>
@@ -6098,7 +6146,41 @@
           <w:sz w:val="28"/>
           <w:szCs w:val="28"/>
         </w:rPr>
-        <w:t>主逻辑采用C++语言进行开发，框架自行设计，具体框架设计UML用例参见《Flyhigher——互动式飞机大战游戏平台 详细设计》 （以下简称《详细设计》）。</w:t>
+        <w:t>主逻辑采用C++语言进行开发，框架自行设计，具体框架设计UML用例参见《</w:t>
+      </w:r>
+      <w:proofErr w:type="spellStart"/>
+      <w:r>
+        <w:rPr>
+          <w:rFonts w:ascii="华文仿宋" w:eastAsia="华文仿宋" w:hAnsi="华文仿宋"/>
+          <w:sz w:val="28"/>
+          <w:szCs w:val="28"/>
+        </w:rPr>
+        <w:t>Flyhigher</w:t>
+      </w:r>
+      <w:proofErr w:type="spellEnd"/>
+      <w:r>
+        <w:rPr>
+          <w:rFonts w:ascii="华文仿宋" w:eastAsia="华文仿宋" w:hAnsi="华文仿宋"/>
+          <w:sz w:val="28"/>
+          <w:szCs w:val="28"/>
+        </w:rPr>
+        <w:t>——互动式</w:t>
+      </w:r>
+      <w:r>
+        <w:rPr>
+          <w:rFonts w:ascii="华文仿宋" w:eastAsia="华文仿宋" w:hAnsi="华文仿宋" w:hint="eastAsia"/>
+          <w:sz w:val="28"/>
+          <w:szCs w:val="28"/>
+        </w:rPr>
+        <w:t>AI</w:t>
+      </w:r>
+      <w:r>
+        <w:rPr>
+          <w:rFonts w:ascii="华文仿宋" w:eastAsia="华文仿宋" w:hAnsi="华文仿宋"/>
+          <w:sz w:val="28"/>
+          <w:szCs w:val="28"/>
+        </w:rPr>
+        <w:t>飞机大战游戏平台 详细设计》 （以下简称《详细设计》）。</w:t>
       </w:r>
     </w:p>
     <w:p>
@@ -6136,13 +6218,6 @@
           <w:b w:val="0"/>
         </w:rPr>
         <w:t>网络接口设计语言及框</w:t>
-      </w:r>
-      <w:r>
-        <w:rPr>
-          <w:rFonts w:ascii="PingFang SC" w:eastAsia="PingFang SC" w:hAnsi="PingFang SC" w:hint="eastAsia"/>
-          <w:b w:val="0"/>
-        </w:rPr>
-        <w:t>架</w:t>
       </w:r>
       <w:bookmarkEnd w:id="14"/>
     </w:p>
@@ -11710,7 +11785,7 @@
 </file>
 
 <file path=customXml/itemProps2.xml><?xml version="1.0" encoding="utf-8"?>
-<ds:datastoreItem xmlns:ds="http://schemas.openxmlformats.org/officeDocument/2006/customXml" ds:itemID="{3EEE4FA5-AAB2-1E48-A1F3-DD6E673431A2}">
+<ds:datastoreItem xmlns:ds="http://schemas.openxmlformats.org/officeDocument/2006/customXml" ds:itemID="{373A4CBE-45F0-F849-A785-98AE2843C3B6}">
   <ds:schemaRefs>
     <ds:schemaRef ds:uri="http://schemas.openxmlformats.org/wordprocessingml/2006/main"/>
     <ds:schemaRef ds:uri="http://schemas.openxmlformats.org/officeDocument/2006/relationships"/>

</xml_diff>